<commit_message>
Caso de uso consultar proximos pagos profesores terminado.
Se implementa el caso de uso consultar proximos pagos de profesores, se actualiza l plantilla del plan de pruebas y las plantillas de la iteración.
</commit_message>
<xml_diff>
--- a/Pruebas/Plantilla de Tabla de Pruebas por Función (Módulo de Asistencia).docx
+++ b/Pruebas/Plantilla de Tabla de Pruebas por Función (Módulo de Asistencia).docx
@@ -838,6 +838,34 @@
               <w:rPr>
                 <w:rFonts w:ascii="Arial" w:hAnsi="Arial" w:cs="Arial"/>
               </w:rPr>
+              <w:t xml:space="preserve">, </w:t>
+            </w:r>
+            <w:proofErr w:type="spellStart"/>
+            <w:r>
+              <w:rPr>
+                <w:rFonts w:ascii="Arial" w:hAnsi="Arial" w:cs="Arial"/>
+              </w:rPr>
+              <w:t>int</w:t>
+            </w:r>
+            <w:proofErr w:type="spellEnd"/>
+            <w:r>
+              <w:rPr>
+                <w:rFonts w:ascii="Arial" w:hAnsi="Arial" w:cs="Arial"/>
+              </w:rPr>
+              <w:t xml:space="preserve"> </w:t>
+            </w:r>
+            <w:proofErr w:type="spellStart"/>
+            <w:r>
+              <w:rPr>
+                <w:rFonts w:ascii="Arial" w:hAnsi="Arial" w:cs="Arial"/>
+              </w:rPr>
+              <w:t>idAlumno</w:t>
+            </w:r>
+            <w:proofErr w:type="spellEnd"/>
+            <w:r>
+              <w:rPr>
+                <w:rFonts w:ascii="Arial" w:hAnsi="Arial" w:cs="Arial"/>
+              </w:rPr>
               <w:t xml:space="preserve">): </w:t>
             </w:r>
             <w:proofErr w:type="spellStart"/>
@@ -1013,23 +1041,55 @@
                 <w:sz w:val="24"/>
                 <w:szCs w:val="24"/>
               </w:rPr>
-              <w:t xml:space="preserve">Id </w:t>
-            </w:r>
-            <w:r>
-              <w:rPr>
-                <w:rFonts w:ascii="Arial" w:hAnsi="Arial" w:cs="Arial"/>
-                <w:sz w:val="24"/>
-                <w:szCs w:val="24"/>
-              </w:rPr>
-              <w:t>grupo</w:t>
-            </w:r>
-            <w:r>
-              <w:rPr>
-                <w:rFonts w:ascii="Arial" w:hAnsi="Arial" w:cs="Arial"/>
-                <w:sz w:val="24"/>
-                <w:szCs w:val="24"/>
-              </w:rPr>
-              <w:t>: 1</w:t>
+              <w:t>Id grupo: 1</w:t>
+            </w:r>
+            <w:r>
+              <w:rPr>
+                <w:rFonts w:ascii="Arial" w:hAnsi="Arial" w:cs="Arial"/>
+                <w:sz w:val="24"/>
+                <w:szCs w:val="24"/>
+              </w:rPr>
+              <w:t xml:space="preserve"> (o </w:t>
+            </w:r>
+            <w:proofErr w:type="spellStart"/>
+            <w:r>
+              <w:rPr>
+                <w:rFonts w:ascii="Arial" w:hAnsi="Arial" w:cs="Arial"/>
+                <w:sz w:val="24"/>
+                <w:szCs w:val="24"/>
+              </w:rPr>
+              <w:t>algun</w:t>
+            </w:r>
+            <w:proofErr w:type="spellEnd"/>
+            <w:r>
+              <w:rPr>
+                <w:rFonts w:ascii="Arial" w:hAnsi="Arial" w:cs="Arial"/>
+                <w:sz w:val="24"/>
+                <w:szCs w:val="24"/>
+              </w:rPr>
+              <w:t xml:space="preserve"> registro existente en la base de datos)</w:t>
+            </w:r>
+          </w:p>
+          <w:p>
+            <w:pPr>
+              <w:pStyle w:val="Prrafodelista"/>
+              <w:numPr>
+                <w:ilvl w:val="0"/>
+                <w:numId w:val="4"/>
+              </w:numPr>
+              <w:rPr>
+                <w:rFonts w:ascii="Arial" w:hAnsi="Arial" w:cs="Arial"/>
+                <w:sz w:val="24"/>
+                <w:szCs w:val="24"/>
+              </w:rPr>
+            </w:pPr>
+            <w:r>
+              <w:rPr>
+                <w:rFonts w:ascii="Arial" w:hAnsi="Arial" w:cs="Arial"/>
+                <w:sz w:val="24"/>
+                <w:szCs w:val="24"/>
+              </w:rPr>
+              <w:t>Id alumno: 1 (o los mismos requerimientos que el id grupo)</w:t>
             </w:r>
           </w:p>
         </w:tc>
@@ -1067,29 +1127,15 @@
               <w:rPr>
                 <w:rFonts w:ascii="Arial" w:hAnsi="Arial" w:cs="Arial"/>
               </w:rPr>
-              <w:t xml:space="preserve"> </w:t>
-            </w:r>
-            <w:r>
-              <w:rPr>
-                <w:rFonts w:ascii="Arial" w:hAnsi="Arial" w:cs="Arial"/>
-              </w:rPr>
-              <w:t>Asistencia</w:t>
-            </w:r>
-            <w:r>
-              <w:rPr>
-                <w:rFonts w:ascii="Arial" w:hAnsi="Arial" w:cs="Arial"/>
-                <w:sz w:val="24"/>
-                <w:szCs w:val="24"/>
-              </w:rPr>
-              <w:t xml:space="preserve"> </w:t>
-            </w:r>
-            <w:r>
-              <w:rPr>
-                <w:rFonts w:ascii="Arial" w:hAnsi="Arial" w:cs="Arial"/>
-                <w:sz w:val="24"/>
-                <w:szCs w:val="24"/>
-              </w:rPr>
-              <w:t>&gt;</w:t>
+              <w:t xml:space="preserve"> Asistencia</w:t>
+            </w:r>
+            <w:r>
+              <w:rPr>
+                <w:rFonts w:ascii="Arial" w:hAnsi="Arial" w:cs="Arial"/>
+                <w:sz w:val="24"/>
+                <w:szCs w:val="24"/>
+              </w:rPr>
+              <w:t xml:space="preserve"> &gt;</w:t>
             </w:r>
           </w:p>
         </w:tc>
@@ -1133,16 +1179,18 @@
                 <w:sz w:val="24"/>
                 <w:szCs w:val="24"/>
               </w:rPr>
-              <w:t xml:space="preserve">Se espera una lista de </w:t>
-            </w:r>
-            <w:r>
-              <w:rPr>
-                <w:rFonts w:ascii="Arial" w:hAnsi="Arial" w:cs="Arial"/>
-                <w:sz w:val="24"/>
-                <w:szCs w:val="24"/>
-              </w:rPr>
-              <w:t>asistencias dependiente del id del grupo</w:t>
-            </w:r>
+              <w:t>Se espera una lista de asistencias dependiente del id del grupo</w:t>
+            </w:r>
+            <w:r>
+              <w:rPr>
+                <w:rFonts w:ascii="Arial" w:hAnsi="Arial" w:cs="Arial"/>
+                <w:sz w:val="24"/>
+                <w:szCs w:val="24"/>
+              </w:rPr>
+              <w:t xml:space="preserve"> y del id alumno.</w:t>
+            </w:r>
+            <w:bookmarkStart w:id="0" w:name="_GoBack"/>
+            <w:bookmarkEnd w:id="0"/>
           </w:p>
         </w:tc>
         <w:tc>
@@ -1179,38 +1227,21 @@
               <w:rPr>
                 <w:rFonts w:ascii="Arial" w:hAnsi="Arial" w:cs="Arial"/>
               </w:rPr>
-              <w:t xml:space="preserve"> </w:t>
-            </w:r>
-            <w:r>
-              <w:rPr>
-                <w:rFonts w:ascii="Arial" w:hAnsi="Arial" w:cs="Arial"/>
-              </w:rPr>
-              <w:t>Asistencia</w:t>
-            </w:r>
-            <w:r>
-              <w:rPr>
-                <w:rFonts w:ascii="Arial" w:hAnsi="Arial" w:cs="Arial"/>
-                <w:sz w:val="24"/>
-                <w:szCs w:val="24"/>
-              </w:rPr>
-              <w:t xml:space="preserve"> </w:t>
-            </w:r>
-            <w:r>
-              <w:rPr>
-                <w:rFonts w:ascii="Arial" w:hAnsi="Arial" w:cs="Arial"/>
-                <w:sz w:val="24"/>
-                <w:szCs w:val="24"/>
-              </w:rPr>
-              <w:t>&gt;</w:t>
+              <w:t xml:space="preserve"> Asistencia</w:t>
+            </w:r>
+            <w:r>
+              <w:rPr>
+                <w:rFonts w:ascii="Arial" w:hAnsi="Arial" w:cs="Arial"/>
+                <w:sz w:val="24"/>
+                <w:szCs w:val="24"/>
+              </w:rPr>
+              <w:t xml:space="preserve"> &gt;</w:t>
             </w:r>
           </w:p>
         </w:tc>
       </w:tr>
     </w:tbl>
-    <w:p>
-      <w:bookmarkStart w:id="0" w:name="_GoBack"/>
-      <w:bookmarkEnd w:id="0"/>
-    </w:p>
+    <w:p/>
     <w:sectPr>
       <w:pgSz w:w="12240" w:h="15840"/>
       <w:pgMar w:top="1417" w:right="1701" w:bottom="1417" w:left="1701" w:header="708" w:footer="708" w:gutter="0"/>

</xml_diff>